<commit_message>
Format commands in Courier New.
</commit_message>
<xml_diff>
--- a/downloads/practical2.docx
+++ b/downloads/practical2.docx
@@ -11,6 +11,13 @@
           <w:szCs w:val="48"/>
         </w:rPr>
       </w:pPr>
+      <w:r>
+        <w:rPr>
+          <w:sz w:val="48"/>
+          <w:szCs w:val="48"/>
+        </w:rPr>
+        <w:t>Zebrafis</w:t>
+      </w:r>
       <w:bookmarkStart w:id="0" w:name="_GoBack"/>
       <w:bookmarkEnd w:id="0"/>
       <w:r>
@@ -18,7 +25,7 @@
           <w:sz w:val="48"/>
           <w:szCs w:val="48"/>
         </w:rPr>
-        <w:t>Zebrafish Dataset Practical 2</w:t>
+        <w:t>h Dataset Practical 2</w:t>
       </w:r>
     </w:p>
     <w:p>
@@ -100,7 +107,22 @@
           <w:sz w:val="28"/>
           <w:szCs w:val="28"/>
         </w:rPr>
-        <w:t xml:space="preserve">Use the cut command to get a list of the </w:t>
+        <w:t xml:space="preserve">Use the </w:t>
+      </w:r>
+      <w:r>
+        <w:rPr>
+          <w:rFonts w:ascii="Courier New" w:hAnsi="Courier New" w:cs="Courier New"/>
+          <w:sz w:val="28"/>
+          <w:szCs w:val="28"/>
+        </w:rPr>
+        <w:t>cut</w:t>
+      </w:r>
+      <w:r>
+        <w:rPr>
+          <w:sz w:val="28"/>
+          <w:szCs w:val="28"/>
+        </w:rPr>
+        <w:t xml:space="preserve"> command to get a list of the </w:t>
       </w:r>
       <w:proofErr w:type="spellStart"/>
       <w:r>
@@ -235,7 +257,7 @@
           <w:sz w:val="28"/>
           <w:szCs w:val="28"/>
         </w:rPr>
-        <w:t>Use B</w:t>
+        <w:t xml:space="preserve">Use </w:t>
       </w:r>
       <w:proofErr w:type="spellStart"/>
       <w:r>
@@ -243,7 +265,7 @@
           <w:sz w:val="28"/>
           <w:szCs w:val="28"/>
         </w:rPr>
-        <w:t>ioMart</w:t>
+        <w:t>BioMart</w:t>
       </w:r>
       <w:proofErr w:type="spellEnd"/>
       <w:r>
@@ -311,6 +333,7 @@
       <w:proofErr w:type="spellStart"/>
       <w:r>
         <w:rPr>
+          <w:rFonts w:ascii="Courier New" w:hAnsi="Courier New" w:cs="Courier New"/>
           <w:sz w:val="28"/>
           <w:szCs w:val="28"/>
         </w:rPr>
@@ -338,9 +361,24 @@
           <w:sz w:val="28"/>
           <w:szCs w:val="28"/>
         </w:rPr>
-        <w:t xml:space="preserve"> ID (in that order) for all the significant genes. Name the file something like "uninf_3dpf_hom_vs_sib.sig.bed". Congratulations - you've made a BED file. See </w:t>
-      </w:r>
-      <w:hyperlink r:id="rId5" w:history="1">
+        <w:t xml:space="preserve"> ID (in that order) for all the significant genes. Name the file something like "</w:t>
+      </w:r>
+      <w:r>
+        <w:rPr>
+          <w:rFonts w:ascii="Courier New" w:hAnsi="Courier New" w:cs="Courier New"/>
+          <w:sz w:val="28"/>
+          <w:szCs w:val="28"/>
+        </w:rPr>
+        <w:t>uninf_3dpf_hom_vs_sib.sig.bed</w:t>
+      </w:r>
+      <w:r>
+        <w:rPr>
+          <w:sz w:val="28"/>
+          <w:szCs w:val="28"/>
+        </w:rPr>
+        <w:t xml:space="preserve">". Congratulations - you've made a BED file. See </w:t>
+      </w:r>
+      <w:hyperlink r:id="rId5" w:anchor="format1" w:history="1">
         <w:r>
           <w:rPr>
             <w:rStyle w:val="Hyperlink"/>

</xml_diff>

<commit_message>
Point to needed file.
</commit_message>
<xml_diff>
--- a/downloads/practical2.docx
+++ b/downloads/practical2.docx
@@ -16,7 +16,7 @@
           <w:sz w:val="48"/>
           <w:szCs w:val="48"/>
         </w:rPr>
-        <w:t>Zebrafis</w:t>
+        <w:t>Zebra</w:t>
       </w:r>
       <w:bookmarkStart w:id="0" w:name="_GoBack"/>
       <w:bookmarkEnd w:id="0"/>
@@ -25,7 +25,7 @@
           <w:sz w:val="48"/>
           <w:szCs w:val="48"/>
         </w:rPr>
-        <w:t>h Dataset Practical 2</w:t>
+        <w:t>fish Dataset Practical 2</w:t>
       </w:r>
     </w:p>
     <w:p>
@@ -43,8 +43,9 @@
           <w:sz w:val="28"/>
           <w:szCs w:val="28"/>
         </w:rPr>
-        <w:t xml:space="preserve">Before you begin, </w:t>
-      </w:r>
+        <w:t xml:space="preserve">All of these exercises should be done on the significantly differentially expressed genes from the 3 </w:t>
+      </w:r>
+      <w:proofErr w:type="spellStart"/>
       <w:r>
         <w:rPr>
           <w:b/>
@@ -52,40 +53,127 @@
           <w:sz w:val="28"/>
           <w:szCs w:val="28"/>
         </w:rPr>
-        <w:t>you’ll need the files from yesterday’s practical in your home directory.</w:t>
-      </w:r>
-    </w:p>
-    <w:p>
-      <w:pPr>
-        <w:spacing w:after="360"/>
-        <w:rPr>
-          <w:sz w:val="28"/>
-          <w:szCs w:val="28"/>
-        </w:rPr>
-      </w:pPr>
-      <w:r>
-        <w:rPr>
-          <w:sz w:val="28"/>
-          <w:szCs w:val="28"/>
-        </w:rPr>
-        <w:t xml:space="preserve">All of these exercises should be done on the 3 </w:t>
+        <w:t>dpf</w:t>
+      </w:r>
+      <w:proofErr w:type="spellEnd"/>
+      <w:r>
+        <w:rPr>
+          <w:b/>
+          <w:bCs/>
+          <w:sz w:val="28"/>
+          <w:szCs w:val="28"/>
+        </w:rPr>
+        <w:t xml:space="preserve"> comparison. </w:t>
+      </w:r>
+      <w:r>
+        <w:rPr>
+          <w:b/>
+          <w:bCs/>
+          <w:sz w:val="28"/>
+          <w:szCs w:val="28"/>
+        </w:rPr>
+        <w:t xml:space="preserve">Before you begin, </w:t>
+      </w:r>
+      <w:r>
+        <w:rPr>
+          <w:b/>
+          <w:bCs/>
+          <w:sz w:val="28"/>
+          <w:szCs w:val="28"/>
+        </w:rPr>
+        <w:t>copy “</w:t>
+      </w:r>
+      <w:r>
+        <w:rPr>
+          <w:b/>
+          <w:bCs/>
+          <w:sz w:val="28"/>
+          <w:szCs w:val="28"/>
+        </w:rPr>
+        <w:t>uninf_3dpf_hom_vs_sib.sig.tsv</w:t>
+      </w:r>
+      <w:r>
+        <w:rPr>
+          <w:b/>
+          <w:bCs/>
+          <w:sz w:val="28"/>
+          <w:szCs w:val="28"/>
+        </w:rPr>
+        <w:t xml:space="preserve">” </w:t>
+      </w:r>
+      <w:r>
+        <w:rPr>
+          <w:b/>
+          <w:bCs/>
+          <w:sz w:val="28"/>
+          <w:szCs w:val="28"/>
+        </w:rPr>
+        <w:t xml:space="preserve">(which just contains the significant genes) </w:t>
+      </w:r>
+      <w:r>
+        <w:rPr>
+          <w:b/>
+          <w:bCs/>
+          <w:sz w:val="28"/>
+          <w:szCs w:val="28"/>
+        </w:rPr>
+        <w:t>from “</w:t>
       </w:r>
       <w:proofErr w:type="spellStart"/>
       <w:r>
         <w:rPr>
-          <w:sz w:val="28"/>
-          <w:szCs w:val="28"/>
-        </w:rPr>
-        <w:t>dpf</w:t>
+          <w:b/>
+          <w:bCs/>
+          <w:sz w:val="28"/>
+          <w:szCs w:val="28"/>
+        </w:rPr>
+        <w:t>penelopeprime</w:t>
       </w:r>
       <w:proofErr w:type="spellEnd"/>
       <w:r>
         <w:rPr>
-          <w:sz w:val="28"/>
-          <w:szCs w:val="28"/>
-        </w:rPr>
-        <w:t xml:space="preserve"> comparison. You can either use the files you created yesterday or the appropriate columns of the full deseq2-results.tsv dataset. (The former approach is probably easier!)</w:t>
-      </w:r>
+          <w:b/>
+          <w:bCs/>
+          <w:sz w:val="28"/>
+          <w:szCs w:val="28"/>
+        </w:rPr>
+        <w:t>” to your home directory. Alternatively, you can download this file from:</w:t>
+      </w:r>
+      <w:r>
+        <w:rPr>
+          <w:b/>
+          <w:bCs/>
+          <w:sz w:val="28"/>
+          <w:szCs w:val="28"/>
+        </w:rPr>
+        <w:br/>
+      </w:r>
+      <w:hyperlink r:id="rId5" w:history="1">
+        <w:r>
+          <w:rPr>
+            <w:rStyle w:val="Hyperlink"/>
+            <w:sz w:val="28"/>
+            <w:szCs w:val="28"/>
+          </w:rPr>
+          <w:t>https://funcgen2019.buschlab.org/downloads/p</w:t>
+        </w:r>
+        <w:r>
+          <w:rPr>
+            <w:rStyle w:val="Hyperlink"/>
+            <w:sz w:val="28"/>
+            <w:szCs w:val="28"/>
+          </w:rPr>
+          <w:t>r</w:t>
+        </w:r>
+        <w:r>
+          <w:rPr>
+            <w:rStyle w:val="Hyperlink"/>
+            <w:sz w:val="28"/>
+            <w:szCs w:val="28"/>
+          </w:rPr>
+          <w:t>actical2/uninf_3dpf_hom_vs_sib.sig.tsv</w:t>
+        </w:r>
+      </w:hyperlink>
     </w:p>
     <w:p>
       <w:pPr>
@@ -378,7 +466,7 @@
         </w:rPr>
         <w:t xml:space="preserve">". Congratulations - you've made a BED file. See </w:t>
       </w:r>
-      <w:hyperlink r:id="rId5" w:anchor="format1" w:history="1">
+      <w:hyperlink r:id="rId6" w:anchor="format1" w:history="1">
         <w:r>
           <w:rPr>
             <w:rStyle w:val="Hyperlink"/>
@@ -455,7 +543,15 @@
           <w:sz w:val="28"/>
           <w:szCs w:val="28"/>
         </w:rPr>
-        <w:t xml:space="preserve"> models, including the merged intron-spanning reads. Can you find any evidence for alternative splicing in any of the significant genes?</w:t>
+        <w:t xml:space="preserve"> models, including the merged intron-spanning reads. </w:t>
+      </w:r>
+      <w:r>
+        <w:rPr>
+          <w:sz w:val="28"/>
+          <w:szCs w:val="28"/>
+        </w:rPr>
+        <w:lastRenderedPageBreak/>
+        <w:t>Can you find any evidence for alternative splicing in any of the significant genes?</w:t>
       </w:r>
     </w:p>
     <w:sectPr>
@@ -1242,6 +1338,33 @@
       <w:u w:val="single"/>
     </w:rPr>
   </w:style>
+  <w:style w:type="paragraph" w:styleId="BalloonText">
+    <w:name w:val="Balloon Text"/>
+    <w:basedOn w:val="Normal"/>
+    <w:link w:val="BalloonTextChar"/>
+    <w:uiPriority w:val="99"/>
+    <w:semiHidden/>
+    <w:unhideWhenUsed/>
+    <w:rsid w:val="0088526B"/>
+    <w:rPr>
+      <w:rFonts w:ascii="Times New Roman" w:hAnsi="Times New Roman" w:cs="Times New Roman"/>
+      <w:sz w:val="18"/>
+      <w:szCs w:val="18"/>
+    </w:rPr>
+  </w:style>
+  <w:style w:type="character" w:customStyle="1" w:styleId="BalloonTextChar">
+    <w:name w:val="Balloon Text Char"/>
+    <w:basedOn w:val="DefaultParagraphFont"/>
+    <w:link w:val="BalloonText"/>
+    <w:uiPriority w:val="99"/>
+    <w:semiHidden/>
+    <w:rsid w:val="0088526B"/>
+    <w:rPr>
+      <w:rFonts w:ascii="Times New Roman" w:hAnsi="Times New Roman" w:cs="Times New Roman"/>
+      <w:sz w:val="18"/>
+      <w:szCs w:val="18"/>
+    </w:rPr>
+  </w:style>
 </w:styles>
 </file>
 

</xml_diff>

<commit_message>
Changes to practical 2.
</commit_message>
<xml_diff>
--- a/downloads/practical2.docx
+++ b/downloads/practical2.docx
@@ -34,9 +34,8 @@
           <w:sz w:val="28"/>
           <w:szCs w:val="28"/>
         </w:rPr>
-        <w:t xml:space="preserve">All of these exercises should be done on the significantly differentially expressed genes from the 3 </w:t>
-      </w:r>
-      <w:proofErr w:type="spellStart"/>
+        <w:t xml:space="preserve">All of these exercises </w:t>
+      </w:r>
       <w:r>
         <w:rPr>
           <w:b/>
@@ -44,9 +43,8 @@
           <w:sz w:val="28"/>
           <w:szCs w:val="28"/>
         </w:rPr>
-        <w:t>dpf</w:t>
-      </w:r>
-      <w:proofErr w:type="spellEnd"/>
+        <w:t>will</w:t>
+      </w:r>
       <w:r>
         <w:rPr>
           <w:b/>
@@ -54,8 +52,9 @@
           <w:sz w:val="28"/>
           <w:szCs w:val="28"/>
         </w:rPr>
-        <w:t xml:space="preserve"> comparison. </w:t>
-      </w:r>
+        <w:t xml:space="preserve"> be done on the significantly differentially expressed genes from the 3 </w:t>
+      </w:r>
+      <w:proofErr w:type="spellStart"/>
       <w:r>
         <w:rPr>
           <w:b/>
@@ -63,8 +62,9 @@
           <w:sz w:val="28"/>
           <w:szCs w:val="28"/>
         </w:rPr>
-        <w:t xml:space="preserve">Before you begin, </w:t>
-      </w:r>
+        <w:t>dpf</w:t>
+      </w:r>
+      <w:proofErr w:type="spellEnd"/>
       <w:r>
         <w:rPr>
           <w:b/>
@@ -72,7 +72,7 @@
           <w:sz w:val="28"/>
           <w:szCs w:val="28"/>
         </w:rPr>
-        <w:t>copy “</w:t>
+        <w:t xml:space="preserve"> comparison. </w:t>
       </w:r>
       <w:r>
         <w:rPr>
@@ -81,7 +81,7 @@
           <w:sz w:val="28"/>
           <w:szCs w:val="28"/>
         </w:rPr>
-        <w:t>uninf_3dpf_hom_vs_sib.sig.tsv</w:t>
+        <w:t xml:space="preserve">Before you begin, </w:t>
       </w:r>
       <w:r>
         <w:rPr>
@@ -90,7 +90,7 @@
           <w:sz w:val="28"/>
           <w:szCs w:val="28"/>
         </w:rPr>
-        <w:t xml:space="preserve">” </w:t>
+        <w:t>copy “</w:t>
       </w:r>
       <w:r>
         <w:rPr>
@@ -99,7 +99,45 @@
           <w:sz w:val="28"/>
           <w:szCs w:val="28"/>
         </w:rPr>
-        <w:t xml:space="preserve">(which just contains the significant genes) </w:t>
+        <w:t>uninf_3dpf_hom_vs_sib.sig.tsv</w:t>
+      </w:r>
+      <w:r>
+        <w:rPr>
+          <w:b/>
+          <w:bCs/>
+          <w:sz w:val="28"/>
+          <w:szCs w:val="28"/>
+        </w:rPr>
+        <w:t xml:space="preserve">” </w:t>
+      </w:r>
+      <w:r>
+        <w:rPr>
+          <w:b/>
+          <w:bCs/>
+          <w:sz w:val="28"/>
+          <w:szCs w:val="28"/>
+        </w:rPr>
+        <w:t>(which just contains the significant genes</w:t>
+      </w:r>
+      <w:r>
+        <w:rPr>
+          <w:b/>
+          <w:bCs/>
+          <w:sz w:val="28"/>
+          <w:szCs w:val="28"/>
+        </w:rPr>
+        <w:t>, sorted by adjusted p-value</w:t>
+      </w:r>
+      <w:bookmarkStart w:id="0" w:name="_GoBack"/>
+      <w:bookmarkEnd w:id="0"/>
+      <w:r>
+        <w:rPr>
+          <w:b/>
+          <w:bCs/>
+          <w:sz w:val="28"/>
+          <w:szCs w:val="28"/>
+        </w:rPr>
+        <w:t xml:space="preserve">) </w:t>
       </w:r>
       <w:r>
         <w:rPr>
@@ -144,21 +182,7 @@
           <w:rPr>
             <w:rStyle w:val="Hyperlink"/>
           </w:rPr>
-          <w:t>https://funcgen2019.buschlab.org/downloads/practical2/</w:t>
-        </w:r>
-        <w:bookmarkStart w:id="0" w:name="_GoBack"/>
-        <w:bookmarkEnd w:id="0"/>
-        <w:r>
-          <w:rPr>
-            <w:rStyle w:val="Hyperlink"/>
-          </w:rPr>
-          <w:t>u</w:t>
-        </w:r>
-        <w:r>
-          <w:rPr>
-            <w:rStyle w:val="Hyperlink"/>
-          </w:rPr>
-          <w:t>ninf_3dpf_hom_vs_sib.sig.tsv</w:t>
+          <w:t>https://funcgen2019.buschlab.org/downloads/practical2/uninf_3dpf_hom_vs_sib.sig.tsv</w:t>
         </w:r>
       </w:hyperlink>
     </w:p>
@@ -197,7 +221,21 @@
           <w:sz w:val="28"/>
           <w:szCs w:val="28"/>
         </w:rPr>
-        <w:t xml:space="preserve"> command to get a list of the </w:t>
+        <w:t xml:space="preserve"> command to get a list of </w:t>
+      </w:r>
+      <w:r>
+        <w:rPr>
+          <w:sz w:val="28"/>
+          <w:szCs w:val="28"/>
+        </w:rPr>
+        <w:t xml:space="preserve">just </w:t>
+      </w:r>
+      <w:r>
+        <w:rPr>
+          <w:sz w:val="28"/>
+          <w:szCs w:val="28"/>
+        </w:rPr>
+        <w:t xml:space="preserve">the </w:t>
       </w:r>
       <w:proofErr w:type="spellStart"/>
       <w:r>
@@ -348,7 +386,36 @@
           <w:sz w:val="28"/>
           <w:szCs w:val="28"/>
         </w:rPr>
-        <w:t xml:space="preserve"> to get the sequence of the 1000 bp upstream of each transcript of the top 20 most significantly differentially expressed genes. The header information should include the gene </w:t>
+        <w:t xml:space="preserve"> to get the sequence of the 1000 bp upstream of each transcript of the top 20</w:t>
+      </w:r>
+      <w:r>
+        <w:rPr>
+          <w:sz w:val="28"/>
+          <w:szCs w:val="28"/>
+        </w:rPr>
+        <w:t xml:space="preserve"> (extracted using </w:t>
+      </w:r>
+      <w:r>
+        <w:rPr>
+          <w:rFonts w:ascii="Courier New" w:hAnsi="Courier New" w:cs="Courier New"/>
+          <w:sz w:val="28"/>
+          <w:szCs w:val="28"/>
+        </w:rPr>
+        <w:t>head</w:t>
+      </w:r>
+      <w:r>
+        <w:rPr>
+          <w:sz w:val="28"/>
+          <w:szCs w:val="28"/>
+        </w:rPr>
+        <w:t>)</w:t>
+      </w:r>
+      <w:r>
+        <w:rPr>
+          <w:sz w:val="28"/>
+          <w:szCs w:val="28"/>
+        </w:rPr>
+        <w:t xml:space="preserve"> most significantly differentially expressed genes. The header information should include the gene </w:t>
       </w:r>
       <w:proofErr w:type="spellStart"/>
       <w:r>
@@ -420,7 +487,44 @@
           <w:sz w:val="28"/>
           <w:szCs w:val="28"/>
         </w:rPr>
-        <w:t xml:space="preserve"> to make a new file that contains the chromosome, start, end and </w:t>
+        <w:t xml:space="preserve"> </w:t>
+      </w:r>
+      <w:r>
+        <w:rPr>
+          <w:sz w:val="28"/>
+          <w:szCs w:val="28"/>
+        </w:rPr>
+        <w:t xml:space="preserve">(not </w:t>
+      </w:r>
+      <w:r>
+        <w:rPr>
+          <w:rFonts w:ascii="Courier New" w:hAnsi="Courier New" w:cs="Courier New"/>
+          <w:sz w:val="28"/>
+          <w:szCs w:val="28"/>
+        </w:rPr>
+        <w:t>cut</w:t>
+      </w:r>
+      <w:r>
+        <w:rPr>
+          <w:rFonts w:cstheme="minorHAnsi"/>
+          <w:sz w:val="28"/>
+          <w:szCs w:val="28"/>
+        </w:rPr>
+        <w:t>, which doesn’t allow you to change the column order</w:t>
+      </w:r>
+      <w:r>
+        <w:rPr>
+          <w:sz w:val="28"/>
+          <w:szCs w:val="28"/>
+        </w:rPr>
+        <w:t xml:space="preserve">) </w:t>
+      </w:r>
+      <w:r>
+        <w:rPr>
+          <w:sz w:val="28"/>
+          <w:szCs w:val="28"/>
+        </w:rPr>
+        <w:t xml:space="preserve">to make a new file that contains the chromosome, start, end and </w:t>
       </w:r>
       <w:proofErr w:type="spellStart"/>
       <w:r>
@@ -530,7 +634,15 @@
           <w:sz w:val="28"/>
           <w:szCs w:val="28"/>
         </w:rPr>
-        <w:t xml:space="preserve"> models, including the merged intron-spanning reads. Can you find any evidence for alternative splicing in any of the significant genes?</w:t>
+        <w:t xml:space="preserve"> models, including the merged intron-spanning reads. </w:t>
+      </w:r>
+      <w:r>
+        <w:rPr>
+          <w:sz w:val="28"/>
+          <w:szCs w:val="28"/>
+        </w:rPr>
+        <w:lastRenderedPageBreak/>
+        <w:t>Can you find any evidence for alternative splicing in any of the significant genes?</w:t>
       </w:r>
     </w:p>
     <w:sectPr>

</xml_diff>